<commit_message>
Thực hành Sử dụng pseudo-code và Flowchart để mô tả giải thuật
</commit_message>
<xml_diff>
--- a/Begin.docx
+++ b/Begin.docx
@@ -25,6 +25,219 @@
     <w:p>
       <w:r>
         <w:t>End</w:t>
+      </w:r>
+      <w:r>
+        <w:t xml:space="preserve">                                 </w:t>
+      </w:r>
+    </w:p>
+    <w:p>
+      <w:r>
+        <w:rPr>
+          <w:noProof/>
+        </w:rPr>
+        <w:pict>
+          <v:shapetype id="_x0000_t123" coordsize="21600,21600" o:spt="123" path="m10800,qx,10800,10800,21600,21600,10800,10800,xem3163,3163nfl18437,18437em3163,18437nfl18437,3163e">
+            <v:path o:extrusionok="f" gradientshapeok="t" o:connecttype="custom" o:connectlocs="10800,0;3163,3163;0,10800;3163,18437;10800,21600;18437,18437;21600,10800;18437,3163" textboxrect="3163,3163,18437,18437"/>
+          </v:shapetype>
+          <v:shape id="_x0000_s1039" type="#_x0000_t123" style="position:absolute;margin-left:209.4pt;margin-top:369pt;width:31.4pt;height:29.55pt;z-index:251666432"/>
+        </w:pict>
+      </w:r>
+      <w:r>
+        <w:rPr>
+          <w:noProof/>
+        </w:rPr>
+        <w:pict>
+          <v:shapetype id="_x0000_t32" coordsize="21600,21600" o:spt="32" o:oned="t" path="m,l21600,21600e" filled="f">
+            <v:path arrowok="t" fillok="f" o:connecttype="none"/>
+            <o:lock v:ext="edit" shapetype="t"/>
+          </v:shapetype>
+          <v:shape id="_x0000_s1037" type="#_x0000_t32" style="position:absolute;margin-left:225.85pt;margin-top:326.15pt;width:.85pt;height:42.85pt;z-index:251665408" o:connectortype="straight">
+            <v:stroke endarrow="block"/>
+          </v:shape>
+        </w:pict>
+      </w:r>
+      <w:r>
+        <w:rPr>
+          <w:noProof/>
+        </w:rPr>
+        <w:pict>
+          <v:shapetype id="_x0000_t7" coordsize="21600,21600" o:spt="7" adj="5400" path="m@0,l,21600@1,21600,21600,xe">
+            <v:stroke joinstyle="miter"/>
+            <v:formulas>
+              <v:f eqn="val #0"/>
+              <v:f eqn="sum width 0 #0"/>
+              <v:f eqn="prod #0 1 2"/>
+              <v:f eqn="sum width 0 @2"/>
+              <v:f eqn="mid #0 width"/>
+              <v:f eqn="mid @1 0"/>
+              <v:f eqn="prod height width #0"/>
+              <v:f eqn="prod @6 1 2"/>
+              <v:f eqn="sum height 0 @7"/>
+              <v:f eqn="prod width 1 2"/>
+              <v:f eqn="sum #0 0 @9"/>
+              <v:f eqn="if @10 @8 0"/>
+              <v:f eqn="if @10 @7 height"/>
+            </v:formulas>
+            <v:path gradientshapeok="t" o:connecttype="custom" o:connectlocs="@4,0;10800,@11;@3,10800;@5,21600;10800,@12;@2,10800" textboxrect="1800,1800,19800,19800;8100,8100,13500,13500;10800,10800,10800,10800"/>
+            <v:handles>
+              <v:h position="#0,topLeft" xrange="0,21600"/>
+            </v:handles>
+          </v:shapetype>
+          <v:shape id="_x0000_s1036" type="#_x0000_t7" style="position:absolute;margin-left:148pt;margin-top:278.45pt;width:123.2pt;height:47.7pt;z-index:251664384">
+            <v:textbox>
+              <w:txbxContent>
+                <w:p>
+                  <w:r>
+                    <w:t>Display F</w:t>
+                  </w:r>
+                </w:p>
+              </w:txbxContent>
+            </v:textbox>
+          </v:shape>
+        </w:pict>
+      </w:r>
+      <w:r>
+        <w:rPr>
+          <w:noProof/>
+        </w:rPr>
+        <w:pict>
+          <v:shape id="_x0000_s1035" type="#_x0000_t32" style="position:absolute;margin-left:225.85pt;margin-top:235.6pt;width:.85pt;height:42.85pt;z-index:251663360" o:connectortype="straight">
+            <v:stroke endarrow="block"/>
+          </v:shape>
+        </w:pict>
+      </w:r>
+      <w:r>
+        <w:rPr>
+          <w:noProof/>
+        </w:rPr>
+        <w:pict>
+          <v:rect id="_x0000_s1033" style="position:absolute;margin-left:148pt;margin-top:169.3pt;width:131.2pt;height:66.3pt;z-index:251661312">
+            <v:textbox>
+              <w:txbxContent>
+                <w:p/>
+                <w:p>
+                  <w:r>
+                    <w:t>F = (9*C)/5 +32</w:t>
+                  </w:r>
+                </w:p>
+              </w:txbxContent>
+            </v:textbox>
+          </v:rect>
+        </w:pict>
+      </w:r>
+      <w:r>
+        <w:rPr>
+          <w:noProof/>
+        </w:rPr>
+        <w:pict>
+          <v:shape id="_x0000_s1034" type="#_x0000_t32" style="position:absolute;margin-left:222.2pt;margin-top:126.45pt;width:.85pt;height:42.85pt;z-index:251662336" o:connectortype="straight">
+            <v:stroke endarrow="block"/>
+          </v:shape>
+        </w:pict>
+      </w:r>
+      <w:r>
+        <w:rPr>
+          <w:noProof/>
+        </w:rPr>
+        <w:pict>
+          <v:shape id="_x0000_s1032" type="#_x0000_t7" style="position:absolute;margin-left:148pt;margin-top:78.75pt;width:123.2pt;height:47.7pt;z-index:251660288">
+            <v:textbox>
+              <w:txbxContent>
+                <w:p>
+                  <w:r>
+                    <w:t>Input C</w:t>
+                  </w:r>
+                </w:p>
+              </w:txbxContent>
+            </v:textbox>
+          </v:shape>
+        </w:pict>
+      </w:r>
+      <w:r>
+        <w:rPr>
+          <w:noProof/>
+        </w:rPr>
+        <w:pict>
+          <v:shape id="_x0000_s1028" type="#_x0000_t32" style="position:absolute;margin-left:219.1pt;margin-top:38.1pt;width:.9pt;height:40.65pt;z-index:251659264" o:connectortype="straight">
+            <v:stroke endarrow="block"/>
+          </v:shape>
+        </w:pict>
+      </w:r>
+      <w:r>
+        <w:rPr>
+          <w:noProof/>
+        </w:rPr>
+        <w:pict>
+          <v:shapetype id="_x0000_t120" coordsize="21600,21600" o:spt="120" path="m10800,qx,10800,10800,21600,21600,10800,10800,xe">
+            <v:path gradientshapeok="t" o:connecttype="custom" o:connectlocs="10800,0;3163,3163;0,10800;3163,18437;10800,21600;18437,18437;21600,10800;18437,3163" textboxrect="3163,3163,18437,18437"/>
+          </v:shapetype>
+          <v:shape id="_x0000_s1027" type="#_x0000_t120" style="position:absolute;margin-left:205.85pt;margin-top:12.05pt;width:27.8pt;height:26.05pt;z-index:251658240" fillcolor="black [3200]" strokecolor="#f2f2f2 [3041]" strokeweight="3pt">
+            <v:shadow on="t" type="perspective" color="#7f7f7f [1601]" opacity=".5" offset="1pt" offset2="-1pt"/>
+          </v:shape>
+        </w:pict>
+      </w:r>
+      <w:r>
+        <w:tab/>
+      </w:r>
+      <w:r>
+        <w:tab/>
+      </w:r>
+      <w:r>
+        <w:tab/>
+      </w:r>
+      <w:r>
+        <w:tab/>
+      </w:r>
+      <w:r>
+        <w:tab/>
+      </w:r>
+      <w:r>
+        <w:tab/>
+      </w:r>
+      <w:r>
+        <w:tab/>
+      </w:r>
+      <w:r>
+        <w:tab/>
+      </w:r>
+      <w:r>
+        <w:tab/>
+      </w:r>
+      <w:r>
+        <w:tab/>
+      </w:r>
+      <w:r>
+        <w:tab/>
+      </w:r>
+      <w:r>
+        <w:tab/>
+      </w:r>
+      <w:r>
+        <w:tab/>
+      </w:r>
+      <w:r>
+        <w:tab/>
+      </w:r>
+      <w:r>
+        <w:tab/>
+      </w:r>
+      <w:r>
+        <w:tab/>
+      </w:r>
+      <w:r>
+        <w:tab/>
+      </w:r>
+      <w:r>
+        <w:tab/>
+      </w:r>
+      <w:r>
+        <w:tab/>
+      </w:r>
+      <w:r>
+        <w:tab/>
+      </w:r>
+      <w:r>
+        <w:tab/>
       </w:r>
     </w:p>
     <w:sectPr>

</xml_diff>